<commit_message>
update to ignore word temp file
</commit_message>
<xml_diff>
--- a/写作技能相关/读书笔记/开始写吧-虚构文学创作/开始动笔-01结婚照.docx
+++ b/写作技能相关/读书笔记/开始写吧-虚构文学创作/开始动笔-01结婚照.docx
@@ -5,9 +5,6 @@
     <w:p>
       <w:pPr>
         <w:pStyle w:val="3"/>
-        <w:rPr>
-          <w:rFonts w:hint="eastAsia"/>
-        </w:rPr>
       </w:pPr>
       <w:r>
         <w:rPr>
@@ -19,9 +16,6 @@
     <w:p>
       <w:pPr>
         <w:pStyle w:val="3"/>
-        <w:rPr>
-          <w:rFonts w:hint="eastAsia"/>
-        </w:rPr>
       </w:pPr>
       <w:r>
         <w:rPr>
@@ -31,11 +25,6 @@
       </w:r>
     </w:p>
     <w:p>
-      <w:pPr>
-        <w:rPr>
-          <w:rFonts w:hint="eastAsia"/>
-        </w:rPr>
-      </w:pPr>
       <w:r>
         <w:rPr>
           <w:rFonts w:hint="eastAsia"/>
@@ -80,11 +69,6 @@
       </w:r>
     </w:p>
     <w:p>
-      <w:pPr>
-        <w:rPr>
-          <w:rFonts w:hint="eastAsia"/>
-        </w:rPr>
-      </w:pPr>
       <w:r>
         <w:rPr>
           <w:rFonts w:hint="eastAsia"/>
@@ -93,11 +77,6 @@
       </w:r>
     </w:p>
     <w:p>
-      <w:pPr>
-        <w:rPr>
-          <w:rFonts w:hint="eastAsia"/>
-        </w:rPr>
-      </w:pPr>
       <w:r>
         <w:rPr>
           <w:rFonts w:hint="eastAsia"/>
@@ -106,11 +85,6 @@
       </w:r>
     </w:p>
     <w:p>
-      <w:pPr>
-        <w:rPr>
-          <w:rFonts w:hint="eastAsia"/>
-        </w:rPr>
-      </w:pPr>
       <w:r>
         <w:rPr>
           <w:rFonts w:hint="eastAsia"/>
@@ -126,9 +100,6 @@
     <w:p>
       <w:pPr>
         <w:spacing w:line="220" w:lineRule="atLeast"/>
-        <w:rPr>
-          <w:rFonts w:hint="eastAsia"/>
-        </w:rPr>
       </w:pPr>
       <w:r>
         <w:rPr>
@@ -140,9 +111,6 @@
     <w:p>
       <w:pPr>
         <w:pStyle w:val="3"/>
-        <w:rPr>
-          <w:rFonts w:hint="eastAsia"/>
-        </w:rPr>
       </w:pPr>
       <w:r>
         <w:rPr>
@@ -154,9 +122,6 @@
     <w:p>
       <w:pPr>
         <w:pStyle w:val="3"/>
-        <w:rPr>
-          <w:rFonts w:hint="eastAsia"/>
-        </w:rPr>
       </w:pPr>
       <w:r>
         <w:rPr>
@@ -172,11 +137,6 @@
       </w:r>
     </w:p>
     <w:p>
-      <w:pPr>
-        <w:rPr>
-          <w:rFonts w:hint="eastAsia"/>
-        </w:rPr>
-      </w:pPr>
       <w:r>
         <w:rPr>
           <w:rFonts w:hint="eastAsia"/>
@@ -185,11 +145,6 @@
       </w:r>
     </w:p>
     <w:p>
-      <w:pPr>
-        <w:rPr>
-          <w:rFonts w:hint="eastAsia"/>
-        </w:rPr>
-      </w:pPr>
       <w:r>
         <w:rPr>
           <w:rFonts w:hint="eastAsia"/>
@@ -198,11 +153,6 @@
       </w:r>
     </w:p>
     <w:p>
-      <w:pPr>
-        <w:rPr>
-          <w:rFonts w:hint="eastAsia"/>
-        </w:rPr>
-      </w:pPr>
       <w:r>
         <w:rPr>
           <w:rFonts w:hint="eastAsia"/>
@@ -211,11 +161,6 @@
       </w:r>
     </w:p>
     <w:p>
-      <w:pPr>
-        <w:rPr>
-          <w:rFonts w:hint="eastAsia"/>
-        </w:rPr>
-      </w:pPr>
       <w:r>
         <w:rPr>
           <w:rFonts w:hint="eastAsia"/>
@@ -224,11 +169,6 @@
       </w:r>
     </w:p>
     <w:p>
-      <w:pPr>
-        <w:rPr>
-          <w:rFonts w:hint="eastAsia"/>
-        </w:rPr>
-      </w:pPr>
       <w:r>
         <w:rPr>
           <w:rFonts w:hint="eastAsia"/>
@@ -237,11 +177,6 @@
       </w:r>
     </w:p>
     <w:p>
-      <w:pPr>
-        <w:rPr>
-          <w:rFonts w:hint="eastAsia"/>
-        </w:rPr>
-      </w:pPr>
       <w:r>
         <w:rPr>
           <w:rFonts w:hint="eastAsia"/>
@@ -268,11 +203,6 @@
       </w:r>
     </w:p>
     <w:p>
-      <w:pPr>
-        <w:rPr>
-          <w:rFonts w:hint="eastAsia"/>
-        </w:rPr>
-      </w:pPr>
       <w:r>
         <w:rPr>
           <w:rFonts w:hint="eastAsia"/>
@@ -280,19 +210,10 @@
         <w:t>“家？我的家？头好痛”男子抱着头，似乎回忆起了什么。</w:t>
       </w:r>
     </w:p>
-    <w:p>
-      <w:pPr>
-        <w:rPr>
-          <w:rFonts w:hint="eastAsia"/>
-        </w:rPr>
-      </w:pPr>
-    </w:p>
+    <w:p/>
     <w:p>
       <w:pPr>
         <w:pStyle w:val="3"/>
-        <w:rPr>
-          <w:rFonts w:hint="eastAsia"/>
-        </w:rPr>
       </w:pPr>
       <w:r>
         <w:rPr>
@@ -303,11 +224,6 @@
       </w:r>
     </w:p>
     <w:p>
-      <w:pPr>
-        <w:rPr>
-          <w:rFonts w:hint="eastAsia"/>
-        </w:rPr>
-      </w:pPr>
       <w:r>
         <w:rPr>
           <w:rFonts w:hint="eastAsia"/>
@@ -316,11 +232,6 @@
       </w:r>
     </w:p>
     <w:p>
-      <w:pPr>
-        <w:rPr>
-          <w:rFonts w:hint="eastAsia"/>
-        </w:rPr>
-      </w:pPr>
       <w:r>
         <w:rPr>
           <w:rFonts w:hint="eastAsia"/>
@@ -329,11 +240,6 @@
       </w:r>
     </w:p>
     <w:p>
-      <w:pPr>
-        <w:rPr>
-          <w:rFonts w:hint="eastAsia"/>
-        </w:rPr>
-      </w:pPr>
       <w:r>
         <w:rPr>
           <w:rFonts w:hint="eastAsia"/>
@@ -348,11 +254,6 @@
       </w:r>
     </w:p>
     <w:p>
-      <w:pPr>
-        <w:rPr>
-          <w:rFonts w:hint="eastAsia"/>
-        </w:rPr>
-      </w:pPr>
       <w:r>
         <w:rPr>
           <w:rFonts w:hint="eastAsia"/>
@@ -361,11 +262,6 @@
       </w:r>
     </w:p>
     <w:p>
-      <w:pPr>
-        <w:rPr>
-          <w:rFonts w:hint="eastAsia"/>
-        </w:rPr>
-      </w:pPr>
       <w:r>
         <w:rPr>
           <w:rFonts w:hint="eastAsia"/>
@@ -374,11 +270,6 @@
       </w:r>
     </w:p>
     <w:p>
-      <w:pPr>
-        <w:rPr>
-          <w:rFonts w:hint="eastAsia"/>
-        </w:rPr>
-      </w:pPr>
       <w:r>
         <w:rPr>
           <w:rFonts w:hint="eastAsia"/>
@@ -387,11 +278,6 @@
       </w:r>
     </w:p>
     <w:p>
-      <w:pPr>
-        <w:rPr>
-          <w:rFonts w:hint="eastAsia"/>
-        </w:rPr>
-      </w:pPr>
       <w:r>
         <w:rPr>
           <w:rFonts w:hint="eastAsia"/>
@@ -436,11 +322,6 @@
       </w:r>
     </w:p>
     <w:p>
-      <w:pPr>
-        <w:rPr>
-          <w:rFonts w:hint="eastAsia"/>
-        </w:rPr>
-      </w:pPr>
       <w:r>
         <w:rPr>
           <w:rFonts w:hint="eastAsia"/>
@@ -449,11 +330,6 @@
       </w:r>
     </w:p>
     <w:p>
-      <w:pPr>
-        <w:rPr>
-          <w:rFonts w:hint="eastAsia"/>
-        </w:rPr>
-      </w:pPr>
       <w:r>
         <w:rPr>
           <w:rFonts w:hint="eastAsia"/>
@@ -462,11 +338,6 @@
       </w:r>
     </w:p>
     <w:p>
-      <w:pPr>
-        <w:rPr>
-          <w:rFonts w:hint="eastAsia"/>
-        </w:rPr>
-      </w:pPr>
       <w:r>
         <w:rPr>
           <w:rFonts w:hint="eastAsia"/>
@@ -475,11 +346,6 @@
       </w:r>
     </w:p>
     <w:p>
-      <w:pPr>
-        <w:rPr>
-          <w:rFonts w:hint="eastAsia"/>
-        </w:rPr>
-      </w:pPr>
       <w:r>
         <w:rPr>
           <w:rFonts w:hint="eastAsia"/>
@@ -488,11 +354,6 @@
       </w:r>
     </w:p>
     <w:p>
-      <w:pPr>
-        <w:rPr>
-          <w:rFonts w:hint="eastAsia"/>
-        </w:rPr>
-      </w:pPr>
       <w:r>
         <w:rPr>
           <w:rFonts w:hint="eastAsia"/>
@@ -507,11 +368,6 @@
       </w:r>
     </w:p>
     <w:p>
-      <w:pPr>
-        <w:rPr>
-          <w:rFonts w:hint="eastAsia"/>
-        </w:rPr>
-      </w:pPr>
       <w:r>
         <w:rPr>
           <w:rFonts w:hint="eastAsia"/>
@@ -520,11 +376,6 @@
       </w:r>
     </w:p>
     <w:p>
-      <w:pPr>
-        <w:rPr>
-          <w:rFonts w:hint="eastAsia"/>
-        </w:rPr>
-      </w:pPr>
       <w:r>
         <w:rPr>
           <w:rFonts w:hint="eastAsia"/>
@@ -551,11 +402,6 @@
       </w:r>
     </w:p>
     <w:p>
-      <w:pPr>
-        <w:rPr>
-          <w:rFonts w:hint="eastAsia"/>
-        </w:rPr>
-      </w:pPr>
       <w:r>
         <w:rPr>
           <w:rFonts w:hint="eastAsia"/>
@@ -564,11 +410,6 @@
       </w:r>
     </w:p>
     <w:p>
-      <w:pPr>
-        <w:rPr>
-          <w:rFonts w:hint="eastAsia"/>
-        </w:rPr>
-      </w:pPr>
       <w:r>
         <w:rPr>
           <w:rFonts w:hint="eastAsia"/>
@@ -608,11 +449,6 @@
       </w:r>
     </w:p>
     <w:p>
-      <w:pPr>
-        <w:rPr>
-          <w:rFonts w:hint="eastAsia"/>
-        </w:rPr>
-      </w:pPr>
       <w:r>
         <w:rPr>
           <w:rFonts w:hint="eastAsia"/>
@@ -621,11 +457,6 @@
       </w:r>
     </w:p>
     <w:p>
-      <w:pPr>
-        <w:rPr>
-          <w:rFonts w:hint="eastAsia"/>
-        </w:rPr>
-      </w:pPr>
       <w:r>
         <w:rPr>
           <w:rFonts w:hint="eastAsia"/>
@@ -682,11 +513,6 @@
       </w:r>
     </w:p>
     <w:p>
-      <w:pPr>
-        <w:rPr>
-          <w:rFonts w:hint="eastAsia"/>
-        </w:rPr>
-      </w:pPr>
       <w:r>
         <w:rPr>
           <w:rFonts w:hint="eastAsia"/>
@@ -694,19 +520,10 @@
         <w:t>在永强看不到的角落。似乎耗尽了全身的气力似的，女人靠在墙上，微微的喘着气，双手捂着胸口，皱着眉。泪水顺着她脸庞无声的滑落。滴答滴答落下来，溅落在泥土里。</w:t>
       </w:r>
     </w:p>
-    <w:p>
-      <w:pPr>
-        <w:rPr>
-          <w:rFonts w:hint="eastAsia"/>
-        </w:rPr>
-      </w:pPr>
-    </w:p>
+    <w:p/>
     <w:p>
       <w:pPr>
         <w:pStyle w:val="3"/>
-        <w:rPr>
-          <w:rFonts w:hint="eastAsia"/>
-        </w:rPr>
       </w:pPr>
       <w:r>
         <w:rPr>
@@ -716,11 +533,6 @@
       </w:r>
     </w:p>
     <w:p>
-      <w:pPr>
-        <w:rPr>
-          <w:rFonts w:hint="eastAsia"/>
-        </w:rPr>
-      </w:pPr>
       <w:r>
         <w:rPr>
           <w:rFonts w:hint="eastAsia"/>
@@ -729,11 +541,6 @@
       </w:r>
     </w:p>
     <w:p>
-      <w:pPr>
-        <w:rPr>
-          <w:rFonts w:hint="eastAsia"/>
-        </w:rPr>
-      </w:pPr>
       <w:r>
         <w:rPr>
           <w:rFonts w:hint="eastAsia"/>
@@ -748,11 +555,6 @@
       </w:r>
     </w:p>
     <w:p>
-      <w:pPr>
-        <w:rPr>
-          <w:rFonts w:hint="eastAsia"/>
-        </w:rPr>
-      </w:pPr>
       <w:r>
         <w:rPr>
           <w:rFonts w:hint="eastAsia"/>
@@ -785,11 +587,6 @@
       </w:r>
     </w:p>
     <w:p>
-      <w:pPr>
-        <w:rPr>
-          <w:rFonts w:hint="eastAsia"/>
-        </w:rPr>
-      </w:pPr>
       <w:r>
         <w:rPr>
           <w:rFonts w:hint="eastAsia"/>
@@ -798,11 +595,6 @@
       </w:r>
     </w:p>
     <w:p>
-      <w:pPr>
-        <w:rPr>
-          <w:rFonts w:hint="eastAsia"/>
-        </w:rPr>
-      </w:pPr>
       <w:r>
         <w:rPr>
           <w:rFonts w:hint="eastAsia"/>
@@ -895,11 +687,6 @@
       </w:r>
     </w:p>
     <w:p>
-      <w:pPr>
-        <w:rPr>
-          <w:rFonts w:hint="eastAsia"/>
-        </w:rPr>
-      </w:pPr>
       <w:r>
         <w:rPr>
           <w:rFonts w:hint="eastAsia"/>
@@ -955,19 +742,10 @@
         <w:t>”</w:t>
       </w:r>
     </w:p>
-    <w:p>
-      <w:pPr>
-        <w:rPr>
-          <w:rFonts w:hint="eastAsia"/>
-        </w:rPr>
-      </w:pPr>
-    </w:p>
+    <w:p/>
     <w:p>
       <w:pPr>
         <w:pStyle w:val="3"/>
-        <w:rPr>
-          <w:rFonts w:hint="eastAsia"/>
-        </w:rPr>
       </w:pPr>
       <w:r>
         <w:rPr>
@@ -977,11 +755,6 @@
       </w:r>
     </w:p>
     <w:p>
-      <w:pPr>
-        <w:rPr>
-          <w:rFonts w:hint="eastAsia"/>
-        </w:rPr>
-      </w:pPr>
       <w:r>
         <w:rPr>
           <w:rFonts w:hint="eastAsia"/>
@@ -990,11 +763,6 @@
       </w:r>
     </w:p>
     <w:p>
-      <w:pPr>
-        <w:rPr>
-          <w:rFonts w:hint="eastAsia"/>
-        </w:rPr>
-      </w:pPr>
       <w:r>
         <w:rPr>
           <w:rFonts w:hint="eastAsia"/>
@@ -1004,11 +772,6 @@
       </w:r>
     </w:p>
     <w:p>
-      <w:pPr>
-        <w:rPr>
-          <w:rFonts w:hint="eastAsia"/>
-        </w:rPr>
-      </w:pPr>
       <w:r>
         <w:rPr>
           <w:rFonts w:hint="eastAsia"/>
@@ -1017,11 +780,6 @@
       </w:r>
     </w:p>
     <w:p>
-      <w:pPr>
-        <w:rPr>
-          <w:rFonts w:hint="eastAsia"/>
-        </w:rPr>
-      </w:pPr>
       <w:r>
         <w:rPr>
           <w:rFonts w:hint="eastAsia"/>
@@ -1030,11 +788,6 @@
       </w:r>
     </w:p>
     <w:p>
-      <w:pPr>
-        <w:rPr>
-          <w:rFonts w:hint="eastAsia"/>
-        </w:rPr>
-      </w:pPr>
       <w:r>
         <w:rPr>
           <w:rFonts w:hint="eastAsia"/>
@@ -1043,11 +796,6 @@
       </w:r>
     </w:p>
     <w:p>
-      <w:pPr>
-        <w:rPr>
-          <w:rFonts w:hint="eastAsia"/>
-        </w:rPr>
-      </w:pPr>
       <w:r>
         <w:rPr>
           <w:rFonts w:hint="eastAsia"/>
@@ -1067,19 +815,8 @@
         <w:t>我是刘英女士的律师。你看我什么时候过来跟你通报刘英女士遗嘱的事宜”</w:t>
       </w:r>
     </w:p>
-    <w:p>
-      <w:pPr>
-        <w:rPr>
-          <w:rFonts w:hint="eastAsia"/>
-        </w:rPr>
-      </w:pPr>
-    </w:p>
-    <w:p>
-      <w:pPr>
-        <w:rPr>
-          <w:rFonts w:hint="eastAsia"/>
-        </w:rPr>
-      </w:pPr>
+    <w:p/>
+    <w:p>
       <w:r>
         <w:rPr>
           <w:rFonts w:hint="eastAsia"/>
@@ -1088,11 +825,6 @@
       </w:r>
     </w:p>
     <w:p>
-      <w:pPr>
-        <w:rPr>
-          <w:rFonts w:hint="eastAsia"/>
-        </w:rPr>
-      </w:pPr>
       <w:r>
         <w:rPr>
           <w:rFonts w:hint="eastAsia"/>
@@ -1100,19 +832,8 @@
         <w:t>“是的，李永强先生。按照刘英女士生前的愿望……”</w:t>
       </w:r>
     </w:p>
-    <w:p>
-      <w:pPr>
-        <w:rPr>
-          <w:rFonts w:hint="eastAsia"/>
-        </w:rPr>
-      </w:pPr>
-    </w:p>
-    <w:p>
-      <w:pPr>
-        <w:rPr>
-          <w:rFonts w:hint="eastAsia"/>
-        </w:rPr>
-      </w:pPr>
+    <w:p/>
+    <w:p>
       <w:r>
         <w:rPr>
           <w:rFonts w:hint="eastAsia"/>
@@ -1121,11 +842,6 @@
       </w:r>
     </w:p>
     <w:p>
-      <w:pPr>
-        <w:rPr>
-          <w:rFonts w:hint="eastAsia"/>
-        </w:rPr>
-      </w:pPr>
       <w:r>
         <w:rPr>
           <w:rFonts w:hint="eastAsia"/>
@@ -1133,19 +849,8 @@
         <w:t>“喂，喂，李永强先生你在听吗？喂？”</w:t>
       </w:r>
     </w:p>
-    <w:p>
-      <w:pPr>
-        <w:rPr>
-          <w:rFonts w:hint="eastAsia"/>
-        </w:rPr>
-      </w:pPr>
-    </w:p>
-    <w:p>
-      <w:pPr>
-        <w:rPr>
-          <w:rFonts w:hint="eastAsia"/>
-        </w:rPr>
-      </w:pPr>
+    <w:p/>
+    <w:p>
       <w:r>
         <w:rPr>
           <w:rFonts w:hint="eastAsia"/>
@@ -1153,19 +858,8 @@
         <w:t>……</w:t>
       </w:r>
     </w:p>
-    <w:p>
-      <w:pPr>
-        <w:rPr>
-          <w:rFonts w:hint="eastAsia"/>
-        </w:rPr>
-      </w:pPr>
-    </w:p>
-    <w:p>
-      <w:pPr>
-        <w:rPr>
-          <w:rFonts w:hint="eastAsia"/>
-        </w:rPr>
-      </w:pPr>
+    <w:p/>
+    <w:p>
       <w:r>
         <w:rPr>
           <w:rFonts w:hint="eastAsia"/>
@@ -1186,11 +880,6 @@
       </w:r>
     </w:p>
     <w:p>
-      <w:pPr>
-        <w:rPr>
-          <w:rFonts w:hint="eastAsia"/>
-        </w:rPr>
-      </w:pPr>
       <w:r>
         <w:rPr>
           <w:rFonts w:hint="eastAsia"/>
@@ -1205,11 +894,6 @@
       </w:r>
     </w:p>
     <w:p>
-      <w:pPr>
-        <w:rPr>
-          <w:rFonts w:hint="eastAsia"/>
-        </w:rPr>
-      </w:pPr>
       <w:r>
         <w:rPr>
           <w:rFonts w:hint="eastAsia"/>
@@ -1218,11 +902,6 @@
       </w:r>
     </w:p>
     <w:p>
-      <w:pPr>
-        <w:rPr>
-          <w:rFonts w:hint="eastAsia"/>
-        </w:rPr>
-      </w:pPr>
       <w:r>
         <w:rPr>
           <w:rFonts w:hint="eastAsia"/>
@@ -1260,19 +939,8 @@
         <w:t>。真希望日子永远还是十年前那样，因为他们彼此依偎在一起。</w:t>
       </w:r>
     </w:p>
-    <w:p>
-      <w:pPr>
-        <w:rPr>
-          <w:rFonts w:hint="eastAsia"/>
-        </w:rPr>
-      </w:pPr>
-    </w:p>
-    <w:p>
-      <w:pPr>
-        <w:rPr>
-          <w:rFonts w:hint="eastAsia"/>
-        </w:rPr>
-      </w:pPr>
+    <w:p/>
+    <w:p>
       <w:r>
         <w:rPr>
           <w:rFonts w:hint="eastAsia"/>
@@ -1298,19 +966,10 @@
         <w:t xml:space="preserve"> chtsg</w:t>
       </w:r>
     </w:p>
-    <w:p>
-      <w:pPr>
-        <w:rPr>
-          <w:rFonts w:hint="eastAsia"/>
-        </w:rPr>
-      </w:pPr>
-    </w:p>
+    <w:p/>
     <w:p>
       <w:pPr>
         <w:spacing w:line="220" w:lineRule="atLeast"/>
-        <w:rPr>
-          <w:rFonts w:hint="eastAsia"/>
-        </w:rPr>
       </w:pPr>
     </w:p>
     <w:sectPr>

</xml_diff>